<commit_message>
Developing Lab 4.  Having them walkthrough the Kano code.
</commit_message>
<xml_diff>
--- a/docs/Lab4/Lab4.docx
+++ b/docs/Lab4/Lab4.docx
@@ -259,8 +259,7 @@
         <w:tblLook w:val="0600" w:firstRow="0" w:lastRow="0" w:firstColumn="0" w:lastColumn="0" w:noHBand="1" w:noVBand="1"/>
       </w:tblPr>
       <w:tblGrid>
-        <w:gridCol w:w="7240"/>
-        <w:gridCol w:w="1780"/>
+        <w:gridCol w:w="9020"/>
       </w:tblGrid>
       <w:tr>
         <w:trPr>
@@ -269,7 +268,6 @@
         <w:tc>
           <w:tcPr>
             <w:tcW w:w="9020" w:type="dxa"/>
-            <w:gridSpan w:val="2"/>
             <w:tcBorders>
               <w:left w:val="single" w:sz="8" w:space="0" w:color="000000"/>
               <w:bottom w:val="single" w:sz="8" w:space="0" w:color="000000"/>
@@ -349,7 +347,6 @@
         <w:tc>
           <w:tcPr>
             <w:tcW w:w="9020" w:type="dxa"/>
-            <w:gridSpan w:val="2"/>
             <w:tcBorders>
               <w:left w:val="single" w:sz="8" w:space="0" w:color="000000"/>
               <w:bottom w:val="single" w:sz="8" w:space="0" w:color="000000"/>
@@ -440,15 +437,16 @@
             <w:r>
               <w:t>Use sequence, selection and repetition in programs: work with variables and various forms of input and output</w:t>
             </w:r>
-            <w:bookmarkStart w:id="0" w:name="_GoBack"/>
-            <w:bookmarkEnd w:id="0"/>
           </w:p>
         </w:tc>
       </w:tr>
       <w:tr>
+        <w:trPr>
+          <w:trHeight w:val="580"/>
+        </w:trPr>
         <w:tc>
           <w:tcPr>
-            <w:tcW w:w="7240" w:type="dxa"/>
+            <w:tcW w:w="9020" w:type="dxa"/>
             <w:tcBorders>
               <w:left w:val="single" w:sz="8" w:space="0" w:color="000000"/>
               <w:bottom w:val="single" w:sz="8" w:space="0" w:color="000000"/>
@@ -465,24 +463,33 @@
           <w:p>
             <w:pPr>
               <w:widowControl w:val="0"/>
-              <w:numPr>
-                <w:ilvl w:val="0"/>
-                <w:numId w:val="4"/>
-              </w:numPr>
-              <w:pBdr>
-                <w:top w:val="nil"/>
-                <w:left w:val="nil"/>
-                <w:bottom w:val="nil"/>
-                <w:right w:val="nil"/>
-                <w:between w:val="nil"/>
-              </w:pBdr>
-              <w:contextualSpacing/>
-            </w:pPr>
+              <w:pBdr>
+                <w:top w:val="nil"/>
+                <w:left w:val="nil"/>
+                <w:bottom w:val="nil"/>
+                <w:right w:val="nil"/>
+                <w:between w:val="nil"/>
+              </w:pBdr>
+            </w:pPr>
+            <w:r>
+              <w:rPr>
+                <w:b/>
+              </w:rPr>
+              <w:t xml:space="preserve">Materials Needed: </w:t>
+            </w:r>
+            <w:r>
+              <w:t>world.kano.me</w:t>
+            </w:r>
           </w:p>
         </w:tc>
+      </w:tr>
+      <w:tr>
+        <w:trPr>
+          <w:trHeight w:val="1220"/>
+        </w:trPr>
         <w:tc>
           <w:tcPr>
-            <w:tcW w:w="1780" w:type="dxa"/>
+            <w:tcW w:w="9020" w:type="dxa"/>
             <w:tcBorders>
               <w:left w:val="single" w:sz="8" w:space="0" w:color="000000"/>
               <w:bottom w:val="single" w:sz="8" w:space="0" w:color="000000"/>
@@ -514,36 +521,150 @@
               <w:rPr>
                 <w:b/>
               </w:rPr>
-              <w:t xml:space="preserve">Standards: </w:t>
-            </w:r>
-          </w:p>
-          <w:p>
-            <w:pPr>
-              <w:widowControl w:val="0"/>
-              <w:pBdr>
-                <w:top w:val="nil"/>
-                <w:left w:val="nil"/>
-                <w:bottom w:val="nil"/>
-                <w:right w:val="nil"/>
-                <w:between w:val="nil"/>
-              </w:pBdr>
+              <w:t>Linking: (5 mins)</w:t>
+            </w:r>
+          </w:p>
+          <w:p>
+            <w:pPr>
+              <w:widowControl w:val="0"/>
+              <w:pBdr>
+                <w:top w:val="nil"/>
+                <w:left w:val="nil"/>
+                <w:bottom w:val="nil"/>
+                <w:right w:val="nil"/>
+                <w:between w:val="nil"/>
+              </w:pBdr>
+            </w:pPr>
+            <w:r>
+              <w:t xml:space="preserve">Take 5 minutes to draw a picture of your favorite app and write 5 sentences explaining why it is your favorite app. </w:t>
+            </w:r>
+          </w:p>
+          <w:p>
+            <w:pPr>
+              <w:widowControl w:val="0"/>
+              <w:pBdr>
+                <w:top w:val="nil"/>
+                <w:left w:val="nil"/>
+                <w:bottom w:val="nil"/>
+                <w:right w:val="nil"/>
+                <w:between w:val="nil"/>
+              </w:pBdr>
+            </w:pPr>
+          </w:p>
+          <w:p>
+            <w:pPr>
+              <w:widowControl w:val="0"/>
+              <w:pBdr>
+                <w:top w:val="nil"/>
+                <w:left w:val="nil"/>
+                <w:bottom w:val="nil"/>
+                <w:right w:val="nil"/>
+                <w:between w:val="nil"/>
+              </w:pBdr>
+            </w:pPr>
+            <w:r>
               <w:rPr>
                 <w:b/>
               </w:rPr>
-            </w:pPr>
-            <w:r>
-              <w:rPr>
-                <w:b/>
-              </w:rPr>
-              <w:t>UK National Curriculum</w:t>
+              <w:t xml:space="preserve">Engage: </w:t>
+            </w:r>
+            <w:r>
+              <w:t>(5 minutes)</w:t>
+            </w:r>
+          </w:p>
+          <w:p>
+            <w:pPr>
+              <w:widowControl w:val="0"/>
+              <w:pBdr>
+                <w:top w:val="nil"/>
+                <w:left w:val="nil"/>
+                <w:bottom w:val="nil"/>
+                <w:right w:val="nil"/>
+                <w:between w:val="nil"/>
+              </w:pBdr>
+            </w:pPr>
+            <w:r>
+              <w:t xml:space="preserve">Apps are pretty awesome. From Angry Birds to Messenger, apps can do a lot of things. </w:t>
+            </w:r>
+            <w:r>
+              <w:lastRenderedPageBreak/>
+              <w:t>We are going to learn today about another feature of Kano called Kano Code . In this app we will learn how to use block codes to create apps and drawings that are fun, unique, and our own creations!</w:t>
             </w:r>
           </w:p>
         </w:tc>
       </w:tr>
       <w:tr>
+        <w:trPr>
+          <w:trHeight w:val="420"/>
+        </w:trPr>
         <w:tc>
           <w:tcPr>
-            <w:tcW w:w="7240" w:type="dxa"/>
+            <w:tcW w:w="9020" w:type="dxa"/>
+            <w:tcBorders>
+              <w:left w:val="single" w:sz="8" w:space="0" w:color="000000"/>
+              <w:bottom w:val="single" w:sz="8" w:space="0" w:color="000000"/>
+              <w:right w:val="single" w:sz="8" w:space="0" w:color="000000"/>
+            </w:tcBorders>
+            <w:shd w:val="clear" w:color="auto" w:fill="FCE5CD"/>
+            <w:tcMar>
+              <w:top w:w="100" w:type="dxa"/>
+              <w:left w:w="100" w:type="dxa"/>
+              <w:bottom w:w="100" w:type="dxa"/>
+              <w:right w:w="100" w:type="dxa"/>
+            </w:tcMar>
+          </w:tcPr>
+          <w:p>
+            <w:pPr>
+              <w:widowControl w:val="0"/>
+              <w:pBdr>
+                <w:top w:val="nil"/>
+                <w:left w:val="nil"/>
+                <w:bottom w:val="nil"/>
+                <w:right w:val="nil"/>
+                <w:between w:val="nil"/>
+              </w:pBdr>
+            </w:pPr>
+            <w:r>
+              <w:rPr>
+                <w:b/>
+              </w:rPr>
+              <w:lastRenderedPageBreak/>
+              <w:t xml:space="preserve">Collect Kanos: </w:t>
+            </w:r>
+            <w:r>
+              <w:t xml:space="preserve">5 min </w:t>
+            </w:r>
+          </w:p>
+          <w:p>
+            <w:pPr>
+              <w:widowControl w:val="0"/>
+              <w:pBdr>
+                <w:top w:val="nil"/>
+                <w:left w:val="nil"/>
+                <w:bottom w:val="nil"/>
+                <w:right w:val="nil"/>
+                <w:between w:val="nil"/>
+              </w:pBdr>
+              <w:rPr>
+                <w:b/>
+              </w:rPr>
+            </w:pPr>
+            <w:r>
+              <w:rPr>
+                <w:b/>
+              </w:rPr>
+              <w:t>Retrieve Computers, Turn On, Log In..</w:t>
+            </w:r>
+          </w:p>
+        </w:tc>
+      </w:tr>
+      <w:tr>
+        <w:trPr>
+          <w:trHeight w:val="420"/>
+        </w:trPr>
+        <w:tc>
+          <w:tcPr>
+            <w:tcW w:w="9020" w:type="dxa"/>
             <w:tcBorders>
               <w:left w:val="single" w:sz="8" w:space="0" w:color="000000"/>
               <w:bottom w:val="single" w:sz="8" w:space="0" w:color="000000"/>
@@ -559,548 +680,74 @@
           </w:tcPr>
           <w:p>
             <w:pPr>
-              <w:pBdr>
-                <w:top w:val="nil"/>
-                <w:left w:val="nil"/>
-                <w:bottom w:val="nil"/>
-                <w:right w:val="nil"/>
-                <w:between w:val="nil"/>
-              </w:pBdr>
-              <w:spacing w:before="20"/>
-            </w:pPr>
-            <w:r>
-              <w:t>L1:6 CT Computational Thinking</w:t>
-            </w:r>
-          </w:p>
-          <w:p>
-            <w:pPr>
-              <w:numPr>
-                <w:ilvl w:val="0"/>
-                <w:numId w:val="2"/>
-              </w:numPr>
-              <w:pBdr>
-                <w:top w:val="nil"/>
-                <w:left w:val="nil"/>
-                <w:bottom w:val="nil"/>
-                <w:right w:val="nil"/>
-                <w:between w:val="nil"/>
-              </w:pBdr>
-              <w:spacing w:before="20"/>
-              <w:contextualSpacing/>
-            </w:pPr>
-            <w:r>
-              <w:t xml:space="preserve">Understand and </w:t>
-            </w:r>
-            <w:proofErr w:type="gramStart"/>
-            <w:r>
-              <w:t>use  the</w:t>
-            </w:r>
-            <w:proofErr w:type="gramEnd"/>
-            <w:r>
-              <w:t xml:space="preserve"> basic  steps in algorithmic problem-solving</w:t>
-            </w:r>
-          </w:p>
-          <w:p>
-            <w:pPr>
-              <w:numPr>
-                <w:ilvl w:val="0"/>
-                <w:numId w:val="2"/>
-              </w:numPr>
-              <w:pBdr>
-                <w:top w:val="nil"/>
-                <w:left w:val="nil"/>
-                <w:bottom w:val="nil"/>
-                <w:right w:val="nil"/>
-                <w:between w:val="nil"/>
-              </w:pBdr>
-              <w:spacing w:before="20"/>
-              <w:contextualSpacing/>
-            </w:pPr>
-            <w:proofErr w:type="gramStart"/>
-            <w:r>
-              <w:t>Develop  a</w:t>
-            </w:r>
-            <w:proofErr w:type="gramEnd"/>
-            <w:r>
-              <w:t xml:space="preserve"> simple understanding of an algorithm</w:t>
-            </w:r>
-          </w:p>
-          <w:p>
-            <w:pPr>
-              <w:numPr>
-                <w:ilvl w:val="0"/>
-                <w:numId w:val="2"/>
-              </w:numPr>
-              <w:pBdr>
-                <w:top w:val="nil"/>
-                <w:left w:val="nil"/>
-                <w:bottom w:val="nil"/>
-                <w:right w:val="nil"/>
-                <w:between w:val="nil"/>
-              </w:pBdr>
-              <w:spacing w:before="20"/>
-              <w:contextualSpacing/>
-            </w:pPr>
-            <w:r>
-              <w:t xml:space="preserve">Understand the connection computer science and </w:t>
-            </w:r>
-            <w:proofErr w:type="gramStart"/>
-            <w:r>
-              <w:t>other  fields</w:t>
-            </w:r>
-            <w:proofErr w:type="gramEnd"/>
-          </w:p>
-          <w:p>
-            <w:pPr>
-              <w:pBdr>
-                <w:top w:val="nil"/>
-                <w:left w:val="nil"/>
-                <w:bottom w:val="nil"/>
-                <w:right w:val="nil"/>
-                <w:between w:val="nil"/>
-              </w:pBdr>
-              <w:spacing w:before="40"/>
-            </w:pPr>
-            <w:r>
-              <w:lastRenderedPageBreak/>
-              <w:t xml:space="preserve">L1:6 </w:t>
-            </w:r>
-            <w:proofErr w:type="gramStart"/>
-            <w:r>
-              <w:t>CPP  Computing</w:t>
-            </w:r>
-            <w:proofErr w:type="gramEnd"/>
-            <w:r>
-              <w:t xml:space="preserve"> Practice and Programming</w:t>
-            </w:r>
-          </w:p>
-          <w:p>
-            <w:pPr>
-              <w:numPr>
-                <w:ilvl w:val="0"/>
-                <w:numId w:val="3"/>
-              </w:numPr>
-              <w:pBdr>
-                <w:top w:val="nil"/>
-                <w:left w:val="nil"/>
-                <w:bottom w:val="nil"/>
-                <w:right w:val="nil"/>
-                <w:between w:val="nil"/>
-              </w:pBdr>
-              <w:spacing w:before="40"/>
-              <w:contextualSpacing/>
-            </w:pPr>
-            <w:r>
-              <w:t xml:space="preserve">Construct a program as a </w:t>
-            </w:r>
-            <w:proofErr w:type="gramStart"/>
-            <w:r>
-              <w:t>set  of</w:t>
-            </w:r>
-            <w:proofErr w:type="gramEnd"/>
-            <w:r>
-              <w:t xml:space="preserve"> step-by-step instructions to be acted out</w:t>
-            </w:r>
-          </w:p>
-          <w:p>
-            <w:pPr>
-              <w:numPr>
-                <w:ilvl w:val="0"/>
-                <w:numId w:val="3"/>
-              </w:numPr>
-              <w:pBdr>
-                <w:top w:val="nil"/>
-                <w:left w:val="nil"/>
-                <w:bottom w:val="nil"/>
-                <w:right w:val="nil"/>
-                <w:between w:val="nil"/>
-              </w:pBdr>
-              <w:spacing w:before="40"/>
-              <w:contextualSpacing/>
-            </w:pPr>
-            <w:r>
-              <w:t xml:space="preserve">Implement </w:t>
-            </w:r>
-            <w:proofErr w:type="gramStart"/>
-            <w:r>
-              <w:t>problem  solutions</w:t>
-            </w:r>
-            <w:proofErr w:type="gramEnd"/>
-            <w:r>
-              <w:t xml:space="preserve"> using a block based visual programming language</w:t>
-            </w:r>
-          </w:p>
-        </w:tc>
-        <w:tc>
-          <w:tcPr>
-            <w:tcW w:w="1780" w:type="dxa"/>
-            <w:tcBorders>
-              <w:left w:val="single" w:sz="8" w:space="0" w:color="000000"/>
-              <w:bottom w:val="single" w:sz="8" w:space="0" w:color="000000"/>
-              <w:right w:val="single" w:sz="8" w:space="0" w:color="000000"/>
-            </w:tcBorders>
-            <w:shd w:val="clear" w:color="auto" w:fill="auto"/>
-            <w:tcMar>
-              <w:top w:w="100" w:type="dxa"/>
-              <w:left w:w="100" w:type="dxa"/>
-              <w:bottom w:w="100" w:type="dxa"/>
-              <w:right w:w="100" w:type="dxa"/>
-            </w:tcMar>
-          </w:tcPr>
-          <w:p>
-            <w:pPr>
-              <w:widowControl w:val="0"/>
-              <w:pBdr>
-                <w:top w:val="nil"/>
-                <w:left w:val="nil"/>
-                <w:bottom w:val="nil"/>
-                <w:right w:val="nil"/>
-                <w:between w:val="nil"/>
-              </w:pBdr>
+              <w:widowControl w:val="0"/>
+              <w:pBdr>
+                <w:top w:val="nil"/>
+                <w:left w:val="nil"/>
+                <w:bottom w:val="nil"/>
+                <w:right w:val="nil"/>
+                <w:between w:val="nil"/>
+              </w:pBdr>
+            </w:pPr>
+            <w:r>
               <w:rPr>
                 <w:b/>
               </w:rPr>
-            </w:pPr>
+              <w:t>Discovery</w:t>
+            </w:r>
             <w:r>
               <w:rPr>
                 <w:b/>
               </w:rPr>
-              <w:lastRenderedPageBreak/>
-              <w:t>Standards:</w:t>
-            </w:r>
-          </w:p>
-          <w:p>
-            <w:pPr>
-              <w:widowControl w:val="0"/>
-              <w:pBdr>
-                <w:top w:val="nil"/>
-                <w:left w:val="nil"/>
-                <w:bottom w:val="nil"/>
-                <w:right w:val="nil"/>
-                <w:between w:val="nil"/>
-              </w:pBdr>
-              <w:rPr>
-                <w:b/>
-              </w:rPr>
-            </w:pPr>
-            <w:r>
-              <w:rPr>
-                <w:b/>
-              </w:rPr>
-              <w:t>US Computer Science Teachers Association</w:t>
-            </w:r>
-          </w:p>
-        </w:tc>
-      </w:tr>
-      <w:tr>
-        <w:trPr>
-          <w:trHeight w:val="580"/>
-        </w:trPr>
-        <w:tc>
-          <w:tcPr>
-            <w:tcW w:w="9020" w:type="dxa"/>
-            <w:gridSpan w:val="2"/>
-            <w:tcBorders>
-              <w:left w:val="single" w:sz="8" w:space="0" w:color="000000"/>
-              <w:bottom w:val="single" w:sz="8" w:space="0" w:color="000000"/>
-              <w:right w:val="single" w:sz="8" w:space="0" w:color="000000"/>
-            </w:tcBorders>
-            <w:shd w:val="clear" w:color="auto" w:fill="auto"/>
-            <w:tcMar>
-              <w:top w:w="100" w:type="dxa"/>
-              <w:left w:w="100" w:type="dxa"/>
-              <w:bottom w:w="100" w:type="dxa"/>
-              <w:right w:w="100" w:type="dxa"/>
-            </w:tcMar>
-          </w:tcPr>
-          <w:p>
-            <w:pPr>
-              <w:widowControl w:val="0"/>
-              <w:pBdr>
-                <w:top w:val="nil"/>
-                <w:left w:val="nil"/>
-                <w:bottom w:val="nil"/>
-                <w:right w:val="nil"/>
-                <w:between w:val="nil"/>
-              </w:pBdr>
-            </w:pPr>
-            <w:r>
-              <w:rPr>
-                <w:b/>
-              </w:rPr>
-              <w:t xml:space="preserve">Materials Needed: </w:t>
-            </w:r>
-            <w:r>
-              <w:t>world.kano.me</w:t>
-            </w:r>
-          </w:p>
-        </w:tc>
-      </w:tr>
-      <w:tr>
-        <w:trPr>
-          <w:trHeight w:val="1220"/>
-        </w:trPr>
-        <w:tc>
-          <w:tcPr>
-            <w:tcW w:w="9020" w:type="dxa"/>
-            <w:gridSpan w:val="2"/>
-            <w:tcBorders>
-              <w:left w:val="single" w:sz="8" w:space="0" w:color="000000"/>
-              <w:bottom w:val="single" w:sz="8" w:space="0" w:color="000000"/>
-              <w:right w:val="single" w:sz="8" w:space="0" w:color="000000"/>
-            </w:tcBorders>
-            <w:shd w:val="clear" w:color="auto" w:fill="auto"/>
-            <w:tcMar>
-              <w:top w:w="100" w:type="dxa"/>
-              <w:left w:w="100" w:type="dxa"/>
-              <w:bottom w:w="100" w:type="dxa"/>
-              <w:right w:w="100" w:type="dxa"/>
-            </w:tcMar>
-          </w:tcPr>
-          <w:p>
-            <w:pPr>
-              <w:widowControl w:val="0"/>
-              <w:pBdr>
-                <w:top w:val="nil"/>
-                <w:left w:val="nil"/>
-                <w:bottom w:val="nil"/>
-                <w:right w:val="nil"/>
-                <w:between w:val="nil"/>
-              </w:pBdr>
-              <w:rPr>
-                <w:b/>
-              </w:rPr>
-            </w:pPr>
-            <w:r>
-              <w:rPr>
-                <w:b/>
-              </w:rPr>
-              <w:t>Linking: (5 mins)</w:t>
-            </w:r>
-          </w:p>
-          <w:p>
-            <w:pPr>
-              <w:widowControl w:val="0"/>
-              <w:pBdr>
-                <w:top w:val="nil"/>
-                <w:left w:val="nil"/>
-                <w:bottom w:val="nil"/>
-                <w:right w:val="nil"/>
-                <w:between w:val="nil"/>
-              </w:pBdr>
-            </w:pPr>
-            <w:r>
-              <w:t>Take 5 minutes to draw a picture of your favorite app</w:t>
-            </w:r>
-            <w:r>
-              <w:t xml:space="preserve"> and write 5 sentences explaining why it is your favorite app. If you need a refresher on what an app is check out this </w:t>
-            </w:r>
-            <w:hyperlink r:id="rId7">
-              <w:r>
-                <w:rPr>
-                  <w:color w:val="1155CC"/>
-                  <w:u w:val="single"/>
-                </w:rPr>
-                <w:t>link</w:t>
-              </w:r>
-            </w:hyperlink>
-            <w:r>
-              <w:t>.!</w:t>
-            </w:r>
-          </w:p>
-          <w:p>
-            <w:pPr>
-              <w:widowControl w:val="0"/>
-              <w:pBdr>
-                <w:top w:val="nil"/>
-                <w:left w:val="nil"/>
-                <w:bottom w:val="nil"/>
-                <w:right w:val="nil"/>
-                <w:between w:val="nil"/>
-              </w:pBdr>
-            </w:pPr>
-          </w:p>
-          <w:p>
-            <w:pPr>
-              <w:widowControl w:val="0"/>
-              <w:pBdr>
-                <w:top w:val="nil"/>
-                <w:left w:val="nil"/>
-                <w:bottom w:val="nil"/>
-                <w:right w:val="nil"/>
-                <w:between w:val="nil"/>
-              </w:pBdr>
-            </w:pPr>
-            <w:r>
-              <w:rPr>
-                <w:b/>
-              </w:rPr>
-              <w:t xml:space="preserve">Engage: </w:t>
-            </w:r>
-            <w:r>
-              <w:t>(5 minutes)</w:t>
-            </w:r>
-          </w:p>
-          <w:p>
-            <w:pPr>
-              <w:widowControl w:val="0"/>
-              <w:pBdr>
-                <w:top w:val="nil"/>
-                <w:left w:val="nil"/>
-                <w:bottom w:val="nil"/>
-                <w:right w:val="nil"/>
-                <w:between w:val="nil"/>
-              </w:pBdr>
-            </w:pPr>
-            <w:r>
-              <w:t>Have a few kids share out their favorite apps and</w:t>
-            </w:r>
-            <w:r>
-              <w:t xml:space="preserve"> why. Let students who have similar app love raise their hands or show their support for their app. </w:t>
-            </w:r>
-          </w:p>
-          <w:p>
-            <w:pPr>
-              <w:widowControl w:val="0"/>
-              <w:pBdr>
-                <w:top w:val="nil"/>
-                <w:left w:val="nil"/>
-                <w:bottom w:val="nil"/>
-                <w:right w:val="nil"/>
-                <w:between w:val="nil"/>
-              </w:pBdr>
-            </w:pPr>
-            <w:r>
-              <w:t xml:space="preserve">Apps are pretty awesome. From Angry Birds to Messenger, apps can do a lot of things. We are going to learn today about another feature of Kano called Kano </w:t>
-            </w:r>
-            <w:proofErr w:type="gramStart"/>
-            <w:r>
-              <w:t>Code .</w:t>
-            </w:r>
-            <w:proofErr w:type="gramEnd"/>
-            <w:r>
-              <w:t xml:space="preserve"> In this app we will learn how to use block codes to create apps and drawings that are fun, unique, and our own creations!</w:t>
-            </w:r>
-          </w:p>
-        </w:tc>
-      </w:tr>
-      <w:tr>
-        <w:trPr>
-          <w:trHeight w:val="420"/>
-        </w:trPr>
-        <w:tc>
-          <w:tcPr>
-            <w:tcW w:w="9020" w:type="dxa"/>
-            <w:gridSpan w:val="2"/>
-            <w:tcBorders>
-              <w:left w:val="single" w:sz="8" w:space="0" w:color="000000"/>
-              <w:bottom w:val="single" w:sz="8" w:space="0" w:color="000000"/>
-              <w:right w:val="single" w:sz="8" w:space="0" w:color="000000"/>
-            </w:tcBorders>
-            <w:shd w:val="clear" w:color="auto" w:fill="FCE5CD"/>
-            <w:tcMar>
-              <w:top w:w="100" w:type="dxa"/>
-              <w:left w:w="100" w:type="dxa"/>
-              <w:bottom w:w="100" w:type="dxa"/>
-              <w:right w:w="100" w:type="dxa"/>
-            </w:tcMar>
-          </w:tcPr>
-          <w:p>
-            <w:pPr>
-              <w:widowControl w:val="0"/>
-              <w:pBdr>
-                <w:top w:val="nil"/>
-                <w:left w:val="nil"/>
-                <w:bottom w:val="nil"/>
-                <w:right w:val="nil"/>
-                <w:between w:val="nil"/>
-              </w:pBdr>
-            </w:pPr>
-            <w:r>
-              <w:rPr>
-                <w:b/>
-              </w:rPr>
-              <w:t xml:space="preserve">Collect Kanos: </w:t>
-            </w:r>
-            <w:r>
-              <w:t xml:space="preserve">5 min </w:t>
-            </w:r>
-          </w:p>
-          <w:p>
-            <w:pPr>
-              <w:widowControl w:val="0"/>
-              <w:pBdr>
-                <w:top w:val="nil"/>
-                <w:left w:val="nil"/>
-                <w:bottom w:val="nil"/>
-                <w:right w:val="nil"/>
-                <w:between w:val="nil"/>
-              </w:pBdr>
-              <w:rPr>
-                <w:b/>
-              </w:rPr>
-            </w:pPr>
-            <w:r>
-              <w:rPr>
-                <w:b/>
-              </w:rPr>
-              <w:t>Retrieve Computers, Turn On, Log In..</w:t>
-            </w:r>
-          </w:p>
-        </w:tc>
-      </w:tr>
-      <w:tr>
-        <w:trPr>
-          <w:trHeight w:val="420"/>
-        </w:trPr>
-        <w:tc>
-          <w:tcPr>
-            <w:tcW w:w="9020" w:type="dxa"/>
-            <w:gridSpan w:val="2"/>
-            <w:tcBorders>
-              <w:left w:val="single" w:sz="8" w:space="0" w:color="000000"/>
-              <w:bottom w:val="single" w:sz="8" w:space="0" w:color="000000"/>
-              <w:right w:val="single" w:sz="8" w:space="0" w:color="000000"/>
-            </w:tcBorders>
-            <w:shd w:val="clear" w:color="auto" w:fill="auto"/>
-            <w:tcMar>
-              <w:top w:w="100" w:type="dxa"/>
-              <w:left w:w="100" w:type="dxa"/>
-              <w:bottom w:w="100" w:type="dxa"/>
-              <w:right w:w="100" w:type="dxa"/>
-            </w:tcMar>
-          </w:tcPr>
-          <w:p>
-            <w:pPr>
-              <w:widowControl w:val="0"/>
-              <w:pBdr>
-                <w:top w:val="nil"/>
-                <w:left w:val="nil"/>
-                <w:bottom w:val="nil"/>
-                <w:right w:val="nil"/>
-                <w:between w:val="nil"/>
-              </w:pBdr>
-            </w:pPr>
-            <w:r>
-              <w:rPr>
-                <w:b/>
-              </w:rPr>
-              <w:t xml:space="preserve">Exploration Activities: </w:t>
-            </w:r>
-          </w:p>
-          <w:p>
-            <w:pPr>
-              <w:widowControl w:val="0"/>
-              <w:pBdr>
-                <w:top w:val="nil"/>
-                <w:left w:val="nil"/>
-                <w:bottom w:val="nil"/>
-                <w:right w:val="nil"/>
-                <w:between w:val="nil"/>
-              </w:pBdr>
-              <w:rPr>
-                <w:b/>
-              </w:rPr>
+              <w:t xml:space="preserve">: </w:t>
+            </w:r>
+          </w:p>
+          <w:p>
+            <w:pPr>
+              <w:widowControl w:val="0"/>
+              <w:pBdr>
+                <w:top w:val="nil"/>
+                <w:left w:val="nil"/>
+                <w:bottom w:val="nil"/>
+                <w:right w:val="nil"/>
+                <w:between w:val="nil"/>
+              </w:pBdr>
+            </w:pPr>
+            <w:r>
+              <w:t xml:space="preserve">When writing code you will give commands, receive input, and determine the timing of these actions.  (Much like a human….   Ex:  I fell hungry and I tell myself I should go make </w:t>
+            </w:r>
+            <w:r>
+              <w:t xml:space="preserve">myself </w:t>
+            </w:r>
+            <w:r>
+              <w:t>a ham sandwich</w:t>
+            </w:r>
+            <w:r>
+              <w:t xml:space="preserve"> now before my next Fortnite game starts!)</w:t>
+            </w:r>
+          </w:p>
+          <w:p>
+            <w:pPr>
+              <w:widowControl w:val="0"/>
+              <w:pBdr>
+                <w:top w:val="nil"/>
+                <w:left w:val="nil"/>
+                <w:bottom w:val="nil"/>
+                <w:right w:val="nil"/>
+                <w:between w:val="nil"/>
+              </w:pBdr>
+            </w:pPr>
+          </w:p>
+          <w:p>
+            <w:pPr>
+              <w:widowControl w:val="0"/>
+              <w:pBdr>
+                <w:top w:val="nil"/>
+                <w:left w:val="nil"/>
+                <w:bottom w:val="nil"/>
+                <w:right w:val="nil"/>
+                <w:between w:val="nil"/>
+              </w:pBdr>
             </w:pPr>
           </w:p>
           <w:p>
@@ -1181,7 +828,7 @@
                           <pic:cNvPicPr preferRelativeResize="0"/>
                         </pic:nvPicPr>
                         <pic:blipFill>
-                          <a:blip r:embed="rId8"/>
+                          <a:blip r:embed="rId7"/>
                           <a:srcRect/>
                           <a:stretch>
                             <a:fillRect/>
@@ -1216,109 +863,106 @@
               </w:pBdr>
             </w:pPr>
             <w:r>
-              <w:t xml:space="preserve">You will be directed to the Kano Code page. At the top you will see a few options: Make, Project, and Community. </w:t>
-            </w:r>
-          </w:p>
-          <w:p>
-            <w:pPr>
-              <w:widowControl w:val="0"/>
-              <w:numPr>
-                <w:ilvl w:val="0"/>
-                <w:numId w:val="5"/>
-              </w:numPr>
-              <w:pBdr>
-                <w:top w:val="nil"/>
-                <w:left w:val="nil"/>
-                <w:bottom w:val="nil"/>
-                <w:right w:val="nil"/>
-                <w:between w:val="nil"/>
-              </w:pBdr>
-              <w:contextualSpacing/>
-            </w:pPr>
-            <w:r>
-              <w:t xml:space="preserve">“Make” will let you select Kano Code and open a new window to begin coding with no </w:t>
-            </w:r>
-            <w:proofErr w:type="gramStart"/>
-            <w:r>
-              <w:t>walk through</w:t>
-            </w:r>
-            <w:proofErr w:type="gramEnd"/>
-            <w:r>
-              <w:t xml:space="preserve"> instructions. It is like the playground option in MakeArt</w:t>
-            </w:r>
-          </w:p>
-          <w:p>
-            <w:pPr>
-              <w:widowControl w:val="0"/>
-              <w:numPr>
-                <w:ilvl w:val="0"/>
-                <w:numId w:val="5"/>
-              </w:numPr>
-              <w:pBdr>
-                <w:top w:val="nil"/>
-                <w:left w:val="nil"/>
-                <w:bottom w:val="nil"/>
-                <w:right w:val="nil"/>
-                <w:between w:val="nil"/>
-              </w:pBdr>
-              <w:contextualSpacing/>
-            </w:pPr>
-            <w:r>
-              <w:t xml:space="preserve">“Project” will bring you to another page that will show you different projects you can code that will </w:t>
-            </w:r>
-            <w:r>
-              <w:t xml:space="preserve">also provide a walk through. </w:t>
-            </w:r>
-          </w:p>
-          <w:p>
-            <w:pPr>
-              <w:widowControl w:val="0"/>
-              <w:numPr>
-                <w:ilvl w:val="0"/>
-                <w:numId w:val="5"/>
-              </w:numPr>
-              <w:pBdr>
-                <w:top w:val="nil"/>
-                <w:left w:val="nil"/>
-                <w:bottom w:val="nil"/>
-                <w:right w:val="nil"/>
-                <w:between w:val="nil"/>
-              </w:pBdr>
-              <w:contextualSpacing/>
-            </w:pPr>
-            <w:r>
-              <w:t xml:space="preserve">“Community” is where you can look for users, user created creations, or check on the competition in Kano World. </w:t>
-            </w:r>
-          </w:p>
-          <w:p>
-            <w:pPr>
-              <w:widowControl w:val="0"/>
-              <w:pBdr>
-                <w:top w:val="nil"/>
-                <w:left w:val="nil"/>
-                <w:bottom w:val="nil"/>
-                <w:right w:val="nil"/>
-                <w:between w:val="nil"/>
-              </w:pBdr>
-            </w:pPr>
-            <w:r>
-              <w:t>Just to explore Kano Code, let’s open Kano Code from the “Make” link. When you open Kano Code you should see a sc</w:t>
-            </w:r>
-            <w:r>
-              <w:t xml:space="preserve">reen like the one below. </w:t>
-            </w:r>
-          </w:p>
-          <w:p>
-            <w:pPr>
-              <w:widowControl w:val="0"/>
-              <w:pBdr>
-                <w:top w:val="nil"/>
-                <w:left w:val="nil"/>
-                <w:bottom w:val="nil"/>
-                <w:right w:val="nil"/>
-                <w:between w:val="nil"/>
-              </w:pBdr>
-            </w:pPr>
+              <w:t>You will be directed to the Kano Code p</w:t>
+            </w:r>
+            <w:r>
+              <w:t>age. At the top you will see a Challenges</w:t>
+            </w:r>
+            <w:r>
+              <w:t xml:space="preserve"> or Creations.  To begin with you should select Challenges</w:t>
+            </w:r>
+            <w:r>
+              <w:t xml:space="preserve"> and the instructor will work through a few sample challenges to show you how this works.</w:t>
+            </w:r>
+          </w:p>
+          <w:p>
+            <w:pPr>
+              <w:widowControl w:val="0"/>
+              <w:pBdr>
+                <w:top w:val="nil"/>
+                <w:left w:val="nil"/>
+                <w:bottom w:val="nil"/>
+                <w:right w:val="nil"/>
+                <w:between w:val="nil"/>
+              </w:pBdr>
+            </w:pPr>
+          </w:p>
+          <w:p>
+            <w:pPr>
+              <w:widowControl w:val="0"/>
+              <w:pBdr>
+                <w:top w:val="nil"/>
+                <w:left w:val="nil"/>
+                <w:bottom w:val="nil"/>
+                <w:right w:val="nil"/>
+                <w:between w:val="nil"/>
+              </w:pBdr>
+            </w:pPr>
+          </w:p>
+          <w:p>
+            <w:pPr>
+              <w:widowControl w:val="0"/>
+              <w:pBdr>
+                <w:top w:val="nil"/>
+                <w:left w:val="nil"/>
+                <w:bottom w:val="nil"/>
+                <w:right w:val="nil"/>
+                <w:between w:val="nil"/>
+              </w:pBdr>
+            </w:pPr>
+          </w:p>
+          <w:p>
+            <w:pPr>
+              <w:widowControl w:val="0"/>
+              <w:pBdr>
+                <w:top w:val="nil"/>
+                <w:left w:val="nil"/>
+                <w:bottom w:val="nil"/>
+                <w:right w:val="nil"/>
+                <w:between w:val="nil"/>
+              </w:pBdr>
+            </w:pPr>
+            <w:bookmarkStart w:id="0" w:name="_GoBack"/>
+            <w:bookmarkEnd w:id="0"/>
+            <w:r>
+              <w:t xml:space="preserve"> that walk you through some sample projects.  Pick any challenge you like.</w:t>
+            </w:r>
+          </w:p>
+          <w:p>
+            <w:pPr>
+              <w:widowControl w:val="0"/>
+              <w:pBdr>
+                <w:top w:val="nil"/>
+                <w:left w:val="nil"/>
+                <w:bottom w:val="nil"/>
+                <w:right w:val="nil"/>
+                <w:between w:val="nil"/>
+              </w:pBdr>
+            </w:pPr>
+          </w:p>
+          <w:p>
+            <w:pPr>
+              <w:widowControl w:val="0"/>
+              <w:pBdr>
+                <w:top w:val="nil"/>
+                <w:left w:val="nil"/>
+                <w:bottom w:val="nil"/>
+                <w:right w:val="nil"/>
+                <w:between w:val="nil"/>
+              </w:pBdr>
+            </w:pPr>
+            <w:r>
+              <w:t xml:space="preserve">When you open Kano Code you should see a screen </w:t>
+            </w:r>
+            <w:r>
+              <w:t>that has a code block section as well as a Canvas.</w:t>
+            </w:r>
+            <w:r>
+              <w:t xml:space="preserve">  Because you are new to coding, the sample project will help you build your application.  Follow the instructions to build your first progra</w:t>
+            </w:r>
+            <w:r>
+              <w:t>m and as you go through pay attention to the different commands, events and timing.</w:t>
+            </w:r>
           </w:p>
           <w:p>
             <w:pPr>
@@ -1334,1095 +978,200 @@
                 <w:b/>
               </w:rPr>
             </w:pPr>
-            <w:r>
+          </w:p>
+          <w:p>
+            <w:pPr>
+              <w:widowControl w:val="0"/>
+              <w:pBdr>
+                <w:top w:val="nil"/>
+                <w:left w:val="nil"/>
+                <w:bottom w:val="nil"/>
+                <w:right w:val="nil"/>
+                <w:between w:val="nil"/>
+              </w:pBdr>
               <w:rPr>
                 <w:b/>
-                <w:noProof/>
-              </w:rPr>
-              <w:lastRenderedPageBreak/>
-              <w:drawing>
-                <wp:inline distT="114300" distB="114300" distL="114300" distR="114300" wp14:anchorId="715C3676" wp14:editId="79A24400">
-                  <wp:extent cx="5600700" cy="2781300"/>
-                  <wp:effectExtent l="0" t="0" r="0" b="0"/>
-                  <wp:docPr id="11" name="image23.png"/>
-                  <wp:cNvGraphicFramePr/>
-                  <a:graphic xmlns:a="http://schemas.openxmlformats.org/drawingml/2006/main">
-                    <a:graphicData uri="http://schemas.openxmlformats.org/drawingml/2006/picture">
-                      <pic:pic xmlns:pic="http://schemas.openxmlformats.org/drawingml/2006/picture">
-                        <pic:nvPicPr>
-                          <pic:cNvPr id="0" name="image23.png"/>
-                          <pic:cNvPicPr preferRelativeResize="0"/>
-                        </pic:nvPicPr>
-                        <pic:blipFill>
-                          <a:blip r:embed="rId9"/>
-                          <a:srcRect/>
-                          <a:stretch>
-                            <a:fillRect/>
-                          </a:stretch>
-                        </pic:blipFill>
-                        <pic:spPr>
-                          <a:xfrm>
-                            <a:off x="0" y="0"/>
-                            <a:ext cx="5600700" cy="2781300"/>
-                          </a:xfrm>
-                          <a:prstGeom prst="rect">
-                            <a:avLst/>
-                          </a:prstGeom>
-                          <a:ln/>
-                        </pic:spPr>
-                      </pic:pic>
-                    </a:graphicData>
-                  </a:graphic>
-                </wp:inline>
-              </w:drawing>
-            </w:r>
-          </w:p>
-          <w:p>
-            <w:pPr>
-              <w:widowControl w:val="0"/>
-              <w:pBdr>
-                <w:top w:val="nil"/>
-                <w:left w:val="nil"/>
-                <w:bottom w:val="nil"/>
-                <w:right w:val="nil"/>
-                <w:between w:val="nil"/>
-              </w:pBdr>
+              </w:rPr>
+            </w:pPr>
+          </w:p>
+          <w:p>
+            <w:pPr>
+              <w:widowControl w:val="0"/>
+              <w:pBdr>
+                <w:top w:val="nil"/>
+                <w:left w:val="nil"/>
+                <w:bottom w:val="nil"/>
+                <w:right w:val="nil"/>
+                <w:between w:val="nil"/>
+              </w:pBdr>
+            </w:pPr>
+            <w:r>
               <w:rPr>
                 <w:b/>
               </w:rPr>
-            </w:pPr>
-          </w:p>
-          <w:p>
-            <w:pPr>
-              <w:widowControl w:val="0"/>
-              <w:pBdr>
-                <w:top w:val="nil"/>
-                <w:left w:val="nil"/>
-                <w:bottom w:val="nil"/>
-                <w:right w:val="nil"/>
-                <w:between w:val="nil"/>
-              </w:pBdr>
-            </w:pPr>
-            <w:r>
-              <w:t xml:space="preserve">Like in </w:t>
-            </w:r>
-            <w:proofErr w:type="gramStart"/>
-            <w:r>
-              <w:t>MakeArt,in</w:t>
-            </w:r>
-            <w:proofErr w:type="gramEnd"/>
-            <w:r>
-              <w:t xml:space="preserve"> Kano Code you have a side that is where you code and a side that is your canvas. In Kano Code our canvas is on the left and or coding area is on the right. </w:t>
-            </w:r>
-          </w:p>
-          <w:p>
-            <w:pPr>
-              <w:widowControl w:val="0"/>
-              <w:pBdr>
-                <w:top w:val="nil"/>
-                <w:left w:val="nil"/>
-                <w:bottom w:val="nil"/>
-                <w:right w:val="nil"/>
-                <w:between w:val="nil"/>
-              </w:pBdr>
-            </w:pPr>
-          </w:p>
-          <w:p>
-            <w:pPr>
-              <w:widowControl w:val="0"/>
-              <w:pBdr>
-                <w:top w:val="nil"/>
-                <w:left w:val="nil"/>
-                <w:bottom w:val="nil"/>
-                <w:right w:val="nil"/>
-                <w:between w:val="nil"/>
-              </w:pBdr>
-            </w:pPr>
-            <w:r>
-              <w:t>A few things about the display. On the left you h</w:t>
-            </w:r>
-            <w:r>
-              <w:t>ave a blank canvas. Like in MakeArt, in Kano Code you can move your cursor around and on the bottom left you will notice and x and y number changing. This is to help you identify coordinates on the canvas and place objects as needed. You will also see “Edi</w:t>
-            </w:r>
-            <w:r>
-              <w:t>t Layout” and “Add Part.” Editing the layout allows you to change the background color of the canvas. The “Add Part” portion will let you add parts to the canvas that can make your app more interactive. You can add stickers, buttons, text, or other parts t</w:t>
-            </w:r>
-            <w:r>
-              <w:t xml:space="preserve">hat interact with players. </w:t>
-            </w:r>
-          </w:p>
-          <w:p>
-            <w:pPr>
-              <w:widowControl w:val="0"/>
-              <w:pBdr>
-                <w:top w:val="nil"/>
-                <w:left w:val="nil"/>
-                <w:bottom w:val="nil"/>
-                <w:right w:val="nil"/>
-                <w:between w:val="nil"/>
-              </w:pBdr>
-            </w:pPr>
-          </w:p>
-          <w:p>
-            <w:pPr>
-              <w:widowControl w:val="0"/>
-              <w:pBdr>
-                <w:top w:val="nil"/>
-                <w:left w:val="nil"/>
-                <w:bottom w:val="nil"/>
-                <w:right w:val="nil"/>
-                <w:between w:val="nil"/>
-              </w:pBdr>
-            </w:pPr>
-            <w:r>
-              <w:t xml:space="preserve">The right side is our coding area. Kano Code uses block coding to make awesome creations. Below is a brief explanation of what blocks live in each button. For a more detailed explanation of each block refer to the this </w:t>
-            </w:r>
-            <w:hyperlink r:id="rId10">
-              <w:r>
-                <w:rPr>
-                  <w:color w:val="1155CC"/>
-                  <w:u w:val="single"/>
-                </w:rPr>
-                <w:t>document</w:t>
-              </w:r>
-            </w:hyperlink>
-          </w:p>
-          <w:p>
-            <w:pPr>
-              <w:widowControl w:val="0"/>
-              <w:pBdr>
-                <w:top w:val="nil"/>
-                <w:left w:val="nil"/>
-                <w:bottom w:val="nil"/>
-                <w:right w:val="nil"/>
-                <w:between w:val="nil"/>
-              </w:pBdr>
-            </w:pPr>
-            <w:r>
-              <w:t xml:space="preserve">. </w:t>
-            </w:r>
-          </w:p>
-          <w:p>
-            <w:pPr>
-              <w:widowControl w:val="0"/>
-              <w:pBdr>
-                <w:top w:val="nil"/>
-                <w:left w:val="nil"/>
-                <w:bottom w:val="nil"/>
-                <w:right w:val="nil"/>
-                <w:between w:val="nil"/>
-              </w:pBdr>
-              <w:jc w:val="center"/>
+              <w:t>Procedure</w:t>
+            </w:r>
+            <w:r>
               <w:rPr>
                 <w:b/>
               </w:rPr>
+              <w:t xml:space="preserve"> 1: </w:t>
+            </w:r>
+            <w:r>
+              <w:t xml:space="preserve">Explore Kano Code! Open up Kano Code and explore the projects that are available. Finish </w:t>
+            </w:r>
+            <w:r>
+              <w:t>as many challenges as you can to understand how to code!</w:t>
+            </w:r>
+          </w:p>
+          <w:p>
+            <w:pPr>
+              <w:widowControl w:val="0"/>
+              <w:pBdr>
+                <w:top w:val="nil"/>
+                <w:left w:val="nil"/>
+                <w:bottom w:val="nil"/>
+                <w:right w:val="nil"/>
+                <w:between w:val="nil"/>
+              </w:pBdr>
+            </w:pPr>
+          </w:p>
+          <w:p>
+            <w:pPr>
+              <w:widowControl w:val="0"/>
+              <w:pBdr>
+                <w:top w:val="nil"/>
+                <w:left w:val="nil"/>
+                <w:bottom w:val="nil"/>
+                <w:right w:val="nil"/>
+                <w:between w:val="nil"/>
+              </w:pBdr>
             </w:pPr>
             <w:r>
               <w:rPr>
                 <w:b/>
-                <w:noProof/>
-              </w:rPr>
-              <w:drawing>
-                <wp:inline distT="114300" distB="114300" distL="114300" distR="114300" wp14:anchorId="6117AD02" wp14:editId="64550D0D">
-                  <wp:extent cx="914400" cy="371475"/>
-                  <wp:effectExtent l="0" t="0" r="0" b="0"/>
-                  <wp:docPr id="2" name="image5.png"/>
-                  <wp:cNvGraphicFramePr/>
-                  <a:graphic xmlns:a="http://schemas.openxmlformats.org/drawingml/2006/main">
-                    <a:graphicData uri="http://schemas.openxmlformats.org/drawingml/2006/picture">
-                      <pic:pic xmlns:pic="http://schemas.openxmlformats.org/drawingml/2006/picture">
-                        <pic:nvPicPr>
-                          <pic:cNvPr id="0" name="image5.png"/>
-                          <pic:cNvPicPr preferRelativeResize="0"/>
-                        </pic:nvPicPr>
-                        <pic:blipFill>
-                          <a:blip r:embed="rId11"/>
-                          <a:srcRect/>
-                          <a:stretch>
-                            <a:fillRect/>
-                          </a:stretch>
-                        </pic:blipFill>
-                        <pic:spPr>
-                          <a:xfrm>
-                            <a:off x="0" y="0"/>
-                            <a:ext cx="914400" cy="371475"/>
-                          </a:xfrm>
-                          <a:prstGeom prst="rect">
-                            <a:avLst/>
-                          </a:prstGeom>
-                          <a:ln/>
-                        </pic:spPr>
-                      </pic:pic>
-                    </a:graphicData>
-                  </a:graphic>
-                </wp:inline>
-              </w:drawing>
-            </w:r>
-          </w:p>
-          <w:p>
-            <w:pPr>
-              <w:pBdr>
-                <w:top w:val="nil"/>
-                <w:left w:val="nil"/>
-                <w:bottom w:val="nil"/>
-                <w:right w:val="nil"/>
-                <w:between w:val="nil"/>
-              </w:pBdr>
-            </w:pPr>
-            <w:r>
-              <w:t xml:space="preserve">Under this button you will see blocks that tell your app how to respond. When   _____ happens then you run the code that will connect in the blocks. </w:t>
-            </w:r>
-          </w:p>
-          <w:p>
-            <w:pPr>
-              <w:pBdr>
-                <w:top w:val="nil"/>
-                <w:left w:val="nil"/>
-                <w:bottom w:val="nil"/>
-                <w:right w:val="nil"/>
-                <w:between w:val="nil"/>
-              </w:pBdr>
-            </w:pPr>
-          </w:p>
-          <w:p>
-            <w:pPr>
-              <w:widowControl w:val="0"/>
-              <w:pBdr>
-                <w:top w:val="nil"/>
-                <w:left w:val="nil"/>
-                <w:bottom w:val="nil"/>
-                <w:right w:val="nil"/>
-                <w:between w:val="nil"/>
-              </w:pBdr>
-              <w:jc w:val="center"/>
+              </w:rPr>
+              <w:t xml:space="preserve">Challenge 2:  </w:t>
+            </w:r>
+            <w:r>
+              <w:t xml:space="preserve">Are your kids ready for a challenge? Have them open up the playground and attempt the following scenarios: </w:t>
+            </w:r>
+          </w:p>
+          <w:p>
+            <w:pPr>
+              <w:widowControl w:val="0"/>
+              <w:pBdr>
+                <w:top w:val="nil"/>
+                <w:left w:val="nil"/>
+                <w:bottom w:val="nil"/>
+                <w:right w:val="nil"/>
+                <w:between w:val="nil"/>
+              </w:pBdr>
+            </w:pPr>
+          </w:p>
+          <w:p>
+            <w:pPr>
+              <w:widowControl w:val="0"/>
+              <w:pBdr>
+                <w:top w:val="nil"/>
+                <w:left w:val="nil"/>
+                <w:bottom w:val="nil"/>
+                <w:right w:val="nil"/>
+                <w:between w:val="nil"/>
+              </w:pBdr>
+            </w:pPr>
+            <w:r>
+              <w:t>Scenario 1:  Open up the project “Car Chase” and complete as the directions show. Now lets hack it! Can you change the stickers that show? Can you change the placement of the sticker on the canvas?</w:t>
+            </w:r>
+          </w:p>
+          <w:p>
+            <w:pPr>
+              <w:widowControl w:val="0"/>
+              <w:pBdr>
+                <w:top w:val="nil"/>
+                <w:left w:val="nil"/>
+                <w:bottom w:val="nil"/>
+                <w:right w:val="nil"/>
+                <w:between w:val="nil"/>
+              </w:pBdr>
+            </w:pPr>
+          </w:p>
+          <w:p>
+            <w:pPr>
+              <w:widowControl w:val="0"/>
+              <w:pBdr>
+                <w:top w:val="nil"/>
+                <w:left w:val="nil"/>
+                <w:bottom w:val="nil"/>
+                <w:right w:val="nil"/>
+                <w:between w:val="nil"/>
+              </w:pBdr>
+            </w:pPr>
+            <w:r>
+              <w:t>Scenario 2:  Open the project “My Swiss Cheese” and complete as the directions show. Can you hack this project to make something different than cheese? Using similar blocks, change the draw, math, and color blocks to create a different “random” background.</w:t>
+            </w:r>
+          </w:p>
+          <w:p>
+            <w:pPr>
+              <w:widowControl w:val="0"/>
+              <w:pBdr>
+                <w:top w:val="nil"/>
+                <w:left w:val="nil"/>
+                <w:bottom w:val="nil"/>
+                <w:right w:val="nil"/>
+                <w:between w:val="nil"/>
+              </w:pBdr>
               <w:rPr>
                 <w:b/>
               </w:rPr>
             </w:pPr>
+          </w:p>
+          <w:p>
+            <w:pPr>
+              <w:widowControl w:val="0"/>
+              <w:pBdr>
+                <w:top w:val="nil"/>
+                <w:left w:val="nil"/>
+                <w:bottom w:val="nil"/>
+                <w:right w:val="nil"/>
+                <w:between w:val="nil"/>
+              </w:pBdr>
+            </w:pPr>
             <w:r>
               <w:rPr>
                 <w:b/>
-                <w:noProof/>
-              </w:rPr>
-              <w:drawing>
-                <wp:inline distT="114300" distB="114300" distL="114300" distR="114300" wp14:anchorId="2DE29812" wp14:editId="68F0B70A">
-                  <wp:extent cx="895350" cy="371475"/>
-                  <wp:effectExtent l="0" t="0" r="0" b="0"/>
-                  <wp:docPr id="8" name="image20.png"/>
-                  <wp:cNvGraphicFramePr/>
-                  <a:graphic xmlns:a="http://schemas.openxmlformats.org/drawingml/2006/main">
-                    <a:graphicData uri="http://schemas.openxmlformats.org/drawingml/2006/picture">
-                      <pic:pic xmlns:pic="http://schemas.openxmlformats.org/drawingml/2006/picture">
-                        <pic:nvPicPr>
-                          <pic:cNvPr id="0" name="image20.png"/>
-                          <pic:cNvPicPr preferRelativeResize="0"/>
-                        </pic:nvPicPr>
-                        <pic:blipFill>
-                          <a:blip r:embed="rId12"/>
-                          <a:srcRect/>
-                          <a:stretch>
-                            <a:fillRect/>
-                          </a:stretch>
-                        </pic:blipFill>
-                        <pic:spPr>
-                          <a:xfrm>
-                            <a:off x="0" y="0"/>
-                            <a:ext cx="895350" cy="371475"/>
-                          </a:xfrm>
-                          <a:prstGeom prst="rect">
-                            <a:avLst/>
-                          </a:prstGeom>
-                          <a:ln/>
-                        </pic:spPr>
-                      </pic:pic>
-                    </a:graphicData>
-                  </a:graphic>
-                </wp:inline>
-              </w:drawing>
-            </w:r>
-          </w:p>
-          <w:p>
-            <w:pPr>
-              <w:pBdr>
-                <w:top w:val="nil"/>
-                <w:left w:val="nil"/>
-                <w:bottom w:val="nil"/>
-                <w:right w:val="nil"/>
-                <w:between w:val="nil"/>
-              </w:pBdr>
-            </w:pPr>
-            <w:r>
-              <w:t>Under this button you will see blocks that tell your app how to act. Most of these blocks include loops</w:t>
-            </w:r>
-            <w:r>
-              <w:t xml:space="preserve"> or timed/controlled processes. </w:t>
-            </w:r>
-          </w:p>
-          <w:p>
-            <w:pPr>
-              <w:pBdr>
-                <w:top w:val="nil"/>
-                <w:left w:val="nil"/>
-                <w:bottom w:val="nil"/>
-                <w:right w:val="nil"/>
-                <w:between w:val="nil"/>
-              </w:pBdr>
-            </w:pPr>
-          </w:p>
-          <w:p>
-            <w:pPr>
-              <w:widowControl w:val="0"/>
-              <w:pBdr>
-                <w:top w:val="nil"/>
-                <w:left w:val="nil"/>
-                <w:bottom w:val="nil"/>
-                <w:right w:val="nil"/>
-                <w:between w:val="nil"/>
-              </w:pBdr>
-              <w:jc w:val="center"/>
-              <w:rPr>
-                <w:b/>
-              </w:rPr>
-            </w:pPr>
-            <w:r>
-              <w:rPr>
-                <w:b/>
-                <w:noProof/>
-              </w:rPr>
-              <w:drawing>
-                <wp:inline distT="114300" distB="114300" distL="114300" distR="114300" wp14:anchorId="75AAE5ED" wp14:editId="3843B97F">
-                  <wp:extent cx="914400" cy="381000"/>
-                  <wp:effectExtent l="0" t="0" r="0" b="0"/>
-                  <wp:docPr id="7" name="image19.png"/>
-                  <wp:cNvGraphicFramePr/>
-                  <a:graphic xmlns:a="http://schemas.openxmlformats.org/drawingml/2006/main">
-                    <a:graphicData uri="http://schemas.openxmlformats.org/drawingml/2006/picture">
-                      <pic:pic xmlns:pic="http://schemas.openxmlformats.org/drawingml/2006/picture">
-                        <pic:nvPicPr>
-                          <pic:cNvPr id="0" name="image19.png"/>
-                          <pic:cNvPicPr preferRelativeResize="0"/>
-                        </pic:nvPicPr>
-                        <pic:blipFill>
-                          <a:blip r:embed="rId13"/>
-                          <a:srcRect/>
-                          <a:stretch>
-                            <a:fillRect/>
-                          </a:stretch>
-                        </pic:blipFill>
-                        <pic:spPr>
-                          <a:xfrm>
-                            <a:off x="0" y="0"/>
-                            <a:ext cx="914400" cy="381000"/>
-                          </a:xfrm>
-                          <a:prstGeom prst="rect">
-                            <a:avLst/>
-                          </a:prstGeom>
-                          <a:ln/>
-                        </pic:spPr>
-                      </pic:pic>
-                    </a:graphicData>
-                  </a:graphic>
-                </wp:inline>
-              </w:drawing>
-            </w:r>
-          </w:p>
-          <w:p>
-            <w:pPr>
-              <w:pBdr>
-                <w:top w:val="nil"/>
-                <w:left w:val="nil"/>
-                <w:bottom w:val="nil"/>
-                <w:right w:val="nil"/>
-                <w:between w:val="nil"/>
-              </w:pBdr>
-            </w:pPr>
-            <w:r>
-              <w:t xml:space="preserve">Under this button you will see logic blocks. These are: if, else if, else statements, comparison blocks, and boolean (true/false) blocks. </w:t>
-            </w:r>
-          </w:p>
-          <w:p>
-            <w:pPr>
-              <w:pBdr>
-                <w:top w:val="nil"/>
-                <w:left w:val="nil"/>
-                <w:bottom w:val="nil"/>
-                <w:right w:val="nil"/>
-                <w:between w:val="nil"/>
-              </w:pBdr>
-            </w:pPr>
-          </w:p>
-          <w:p>
-            <w:pPr>
-              <w:pBdr>
-                <w:top w:val="nil"/>
-                <w:left w:val="nil"/>
-                <w:bottom w:val="nil"/>
-                <w:right w:val="nil"/>
-                <w:between w:val="nil"/>
-              </w:pBdr>
-            </w:pPr>
-            <w:r>
-              <w:lastRenderedPageBreak/>
-              <w:t xml:space="preserve">You can think of how you act in a scenario. If the store is open you go inside, </w:t>
-            </w:r>
-            <w:r>
-              <w:t xml:space="preserve">else you leave. You do not break into the store if it is closed! Boolean blocks are the true false statements that help us determine what we should do in the scenario above. </w:t>
-            </w:r>
-          </w:p>
-          <w:p>
-            <w:pPr>
-              <w:pBdr>
-                <w:top w:val="nil"/>
-                <w:left w:val="nil"/>
-                <w:bottom w:val="nil"/>
-                <w:right w:val="nil"/>
-                <w:between w:val="nil"/>
-              </w:pBdr>
-            </w:pPr>
-          </w:p>
-          <w:p>
-            <w:pPr>
-              <w:pBdr>
-                <w:top w:val="nil"/>
-                <w:left w:val="nil"/>
-                <w:bottom w:val="nil"/>
-                <w:right w:val="nil"/>
-                <w:between w:val="nil"/>
-              </w:pBdr>
-            </w:pPr>
-            <w:r>
-              <w:t>If the store is true (open), then go inside. If it is false (closed) then leave.</w:t>
-            </w:r>
-            <w:r>
-              <w:t xml:space="preserve"> </w:t>
-            </w:r>
-          </w:p>
-          <w:p>
-            <w:pPr>
-              <w:widowControl w:val="0"/>
-              <w:pBdr>
-                <w:top w:val="nil"/>
-                <w:left w:val="nil"/>
-                <w:bottom w:val="nil"/>
-                <w:right w:val="nil"/>
-                <w:between w:val="nil"/>
-              </w:pBdr>
-              <w:rPr>
-                <w:b/>
-              </w:rPr>
-            </w:pPr>
-          </w:p>
-          <w:p>
-            <w:pPr>
-              <w:widowControl w:val="0"/>
-              <w:pBdr>
-                <w:top w:val="nil"/>
-                <w:left w:val="nil"/>
-                <w:bottom w:val="nil"/>
-                <w:right w:val="nil"/>
-                <w:between w:val="nil"/>
-              </w:pBdr>
-              <w:jc w:val="center"/>
-              <w:rPr>
-                <w:b/>
-              </w:rPr>
-            </w:pPr>
-            <w:r>
-              <w:rPr>
-                <w:b/>
-                <w:noProof/>
-              </w:rPr>
-              <w:drawing>
-                <wp:inline distT="114300" distB="114300" distL="114300" distR="114300" wp14:anchorId="1930157B" wp14:editId="64B4C914">
-                  <wp:extent cx="885825" cy="381000"/>
-                  <wp:effectExtent l="0" t="0" r="0" b="0"/>
-                  <wp:docPr id="4" name="image12.png"/>
-                  <wp:cNvGraphicFramePr/>
-                  <a:graphic xmlns:a="http://schemas.openxmlformats.org/drawingml/2006/main">
-                    <a:graphicData uri="http://schemas.openxmlformats.org/drawingml/2006/picture">
-                      <pic:pic xmlns:pic="http://schemas.openxmlformats.org/drawingml/2006/picture">
-                        <pic:nvPicPr>
-                          <pic:cNvPr id="0" name="image12.png"/>
-                          <pic:cNvPicPr preferRelativeResize="0"/>
-                        </pic:nvPicPr>
-                        <pic:blipFill>
-                          <a:blip r:embed="rId14"/>
-                          <a:srcRect/>
-                          <a:stretch>
-                            <a:fillRect/>
-                          </a:stretch>
-                        </pic:blipFill>
-                        <pic:spPr>
-                          <a:xfrm>
-                            <a:off x="0" y="0"/>
-                            <a:ext cx="885825" cy="381000"/>
-                          </a:xfrm>
-                          <a:prstGeom prst="rect">
-                            <a:avLst/>
-                          </a:prstGeom>
-                          <a:ln/>
-                        </pic:spPr>
-                      </pic:pic>
-                    </a:graphicData>
-                  </a:graphic>
-                </wp:inline>
-              </w:drawing>
-            </w:r>
-          </w:p>
-          <w:p>
-            <w:pPr>
-              <w:widowControl w:val="0"/>
-              <w:pBdr>
-                <w:top w:val="nil"/>
-                <w:left w:val="nil"/>
-                <w:bottom w:val="nil"/>
-                <w:right w:val="nil"/>
-                <w:between w:val="nil"/>
-              </w:pBdr>
-            </w:pPr>
-            <w:r>
-              <w:t xml:space="preserve">Under this button you will see blocks that relate to math. These blocks include: operations, random selection, and comparison with numbers. </w:t>
-            </w:r>
-          </w:p>
-          <w:p>
-            <w:pPr>
-              <w:widowControl w:val="0"/>
-              <w:pBdr>
-                <w:top w:val="nil"/>
-                <w:left w:val="nil"/>
-                <w:bottom w:val="nil"/>
-                <w:right w:val="nil"/>
-                <w:between w:val="nil"/>
-              </w:pBdr>
-              <w:jc w:val="center"/>
-              <w:rPr>
-                <w:b/>
-              </w:rPr>
-            </w:pPr>
-            <w:r>
-              <w:rPr>
-                <w:b/>
-                <w:noProof/>
-              </w:rPr>
-              <w:drawing>
-                <wp:inline distT="114300" distB="114300" distL="114300" distR="114300" wp14:anchorId="0692E35A" wp14:editId="4C28BA6D">
-                  <wp:extent cx="904875" cy="361950"/>
-                  <wp:effectExtent l="0" t="0" r="0" b="0"/>
-                  <wp:docPr id="10" name="image22.png"/>
-                  <wp:cNvGraphicFramePr/>
-                  <a:graphic xmlns:a="http://schemas.openxmlformats.org/drawingml/2006/main">
-                    <a:graphicData uri="http://schemas.openxmlformats.org/drawingml/2006/picture">
-                      <pic:pic xmlns:pic="http://schemas.openxmlformats.org/drawingml/2006/picture">
-                        <pic:nvPicPr>
-                          <pic:cNvPr id="0" name="image22.png"/>
-                          <pic:cNvPicPr preferRelativeResize="0"/>
-                        </pic:nvPicPr>
-                        <pic:blipFill>
-                          <a:blip r:embed="rId15"/>
-                          <a:srcRect/>
-                          <a:stretch>
-                            <a:fillRect/>
-                          </a:stretch>
-                        </pic:blipFill>
-                        <pic:spPr>
-                          <a:xfrm>
-                            <a:off x="0" y="0"/>
-                            <a:ext cx="904875" cy="361950"/>
-                          </a:xfrm>
-                          <a:prstGeom prst="rect">
-                            <a:avLst/>
-                          </a:prstGeom>
-                          <a:ln/>
-                        </pic:spPr>
-                      </pic:pic>
-                    </a:graphicData>
-                  </a:graphic>
-                </wp:inline>
-              </w:drawing>
-            </w:r>
-          </w:p>
-          <w:p>
-            <w:pPr>
-              <w:widowControl w:val="0"/>
-              <w:pBdr>
-                <w:top w:val="nil"/>
-                <w:left w:val="nil"/>
-                <w:bottom w:val="nil"/>
-                <w:right w:val="nil"/>
-                <w:between w:val="nil"/>
-              </w:pBdr>
-            </w:pPr>
-            <w:r>
-              <w:t xml:space="preserve">Under this button you will see blocks that work with variables. A variable is a placeholder for something, like how x and y are placeholders for a number in an algebra problem. However, variables in code can hold data, numbers, text, and other things. </w:t>
-            </w:r>
-          </w:p>
-          <w:p>
-            <w:pPr>
-              <w:widowControl w:val="0"/>
-              <w:pBdr>
-                <w:top w:val="nil"/>
-                <w:left w:val="nil"/>
-                <w:bottom w:val="nil"/>
-                <w:right w:val="nil"/>
-                <w:between w:val="nil"/>
-              </w:pBdr>
-              <w:jc w:val="center"/>
-              <w:rPr>
-                <w:b/>
-              </w:rPr>
-            </w:pPr>
-            <w:r>
-              <w:rPr>
-                <w:b/>
-                <w:noProof/>
-              </w:rPr>
-              <w:drawing>
-                <wp:inline distT="114300" distB="114300" distL="114300" distR="114300" wp14:anchorId="5184D36B" wp14:editId="6FAF9852">
-                  <wp:extent cx="914400" cy="361950"/>
-                  <wp:effectExtent l="0" t="0" r="0" b="0"/>
-                  <wp:docPr id="12" name="image24.png"/>
-                  <wp:cNvGraphicFramePr/>
-                  <a:graphic xmlns:a="http://schemas.openxmlformats.org/drawingml/2006/main">
-                    <a:graphicData uri="http://schemas.openxmlformats.org/drawingml/2006/picture">
-                      <pic:pic xmlns:pic="http://schemas.openxmlformats.org/drawingml/2006/picture">
-                        <pic:nvPicPr>
-                          <pic:cNvPr id="0" name="image24.png"/>
-                          <pic:cNvPicPr preferRelativeResize="0"/>
-                        </pic:nvPicPr>
-                        <pic:blipFill>
-                          <a:blip r:embed="rId16"/>
-                          <a:srcRect/>
-                          <a:stretch>
-                            <a:fillRect/>
-                          </a:stretch>
-                        </pic:blipFill>
-                        <pic:spPr>
-                          <a:xfrm>
-                            <a:off x="0" y="0"/>
-                            <a:ext cx="914400" cy="361950"/>
-                          </a:xfrm>
-                          <a:prstGeom prst="rect">
-                            <a:avLst/>
-                          </a:prstGeom>
-                          <a:ln/>
-                        </pic:spPr>
-                      </pic:pic>
-                    </a:graphicData>
-                  </a:graphic>
-                </wp:inline>
-              </w:drawing>
-            </w:r>
-          </w:p>
-          <w:p>
-            <w:pPr>
-              <w:widowControl w:val="0"/>
-              <w:pBdr>
-                <w:top w:val="nil"/>
-                <w:left w:val="nil"/>
-                <w:bottom w:val="nil"/>
-                <w:right w:val="nil"/>
-                <w:between w:val="nil"/>
-              </w:pBdr>
-            </w:pPr>
-            <w:r>
-              <w:t>U</w:t>
-            </w:r>
-            <w:r>
-              <w:t xml:space="preserve">nder this button you will see blocks that allow you to work with color in Kano Code. You can change the hue of a color, change a color, or select a random color.  </w:t>
-            </w:r>
-          </w:p>
-          <w:p>
-            <w:pPr>
-              <w:widowControl w:val="0"/>
-              <w:pBdr>
-                <w:top w:val="nil"/>
-                <w:left w:val="nil"/>
-                <w:bottom w:val="nil"/>
-                <w:right w:val="nil"/>
-                <w:between w:val="nil"/>
-              </w:pBdr>
-              <w:jc w:val="center"/>
-              <w:rPr>
-                <w:b/>
-              </w:rPr>
-            </w:pPr>
-            <w:r>
-              <w:rPr>
-                <w:b/>
-                <w:noProof/>
-              </w:rPr>
-              <w:drawing>
-                <wp:inline distT="114300" distB="114300" distL="114300" distR="114300" wp14:anchorId="3E736392" wp14:editId="6BBFB386">
-                  <wp:extent cx="904875" cy="361950"/>
-                  <wp:effectExtent l="0" t="0" r="0" b="0"/>
-                  <wp:docPr id="9" name="image21.png"/>
-                  <wp:cNvGraphicFramePr/>
-                  <a:graphic xmlns:a="http://schemas.openxmlformats.org/drawingml/2006/main">
-                    <a:graphicData uri="http://schemas.openxmlformats.org/drawingml/2006/picture">
-                      <pic:pic xmlns:pic="http://schemas.openxmlformats.org/drawingml/2006/picture">
-                        <pic:nvPicPr>
-                          <pic:cNvPr id="0" name="image21.png"/>
-                          <pic:cNvPicPr preferRelativeResize="0"/>
-                        </pic:nvPicPr>
-                        <pic:blipFill>
-                          <a:blip r:embed="rId17"/>
-                          <a:srcRect/>
-                          <a:stretch>
-                            <a:fillRect/>
-                          </a:stretch>
-                        </pic:blipFill>
-                        <pic:spPr>
-                          <a:xfrm>
-                            <a:off x="0" y="0"/>
-                            <a:ext cx="904875" cy="361950"/>
-                          </a:xfrm>
-                          <a:prstGeom prst="rect">
-                            <a:avLst/>
-                          </a:prstGeom>
-                          <a:ln/>
-                        </pic:spPr>
-                      </pic:pic>
-                    </a:graphicData>
-                  </a:graphic>
-                </wp:inline>
-              </w:drawing>
-            </w:r>
-          </w:p>
-          <w:p>
-            <w:pPr>
-              <w:widowControl w:val="0"/>
-              <w:pBdr>
-                <w:top w:val="nil"/>
-                <w:left w:val="nil"/>
-                <w:bottom w:val="nil"/>
-                <w:right w:val="nil"/>
-                <w:between w:val="nil"/>
-              </w:pBdr>
-              <w:rPr>
-                <w:sz w:val="20"/>
-                <w:szCs w:val="20"/>
-                <w:highlight w:val="white"/>
-              </w:rPr>
-            </w:pPr>
-            <w:r>
-              <w:t>Under this button you will see blocks that work with lists. A list is known as an array in</w:t>
-            </w:r>
-            <w:r>
-              <w:t xml:space="preserve"> programming and it is atoll you can use to help store a lot of information at once (like a box holding a lot of objects). </w:t>
-            </w:r>
-          </w:p>
-          <w:p>
-            <w:pPr>
-              <w:widowControl w:val="0"/>
-              <w:pBdr>
-                <w:top w:val="nil"/>
-                <w:left w:val="nil"/>
-                <w:bottom w:val="nil"/>
-                <w:right w:val="nil"/>
-                <w:between w:val="nil"/>
-              </w:pBdr>
-            </w:pPr>
-          </w:p>
-          <w:p>
-            <w:pPr>
-              <w:widowControl w:val="0"/>
-              <w:pBdr>
-                <w:top w:val="nil"/>
-                <w:left w:val="nil"/>
-                <w:bottom w:val="nil"/>
-                <w:right w:val="nil"/>
-                <w:between w:val="nil"/>
-              </w:pBdr>
-              <w:jc w:val="center"/>
-              <w:rPr>
-                <w:b/>
-              </w:rPr>
-            </w:pPr>
-            <w:r>
-              <w:rPr>
-                <w:b/>
-                <w:noProof/>
-              </w:rPr>
-              <w:drawing>
-                <wp:inline distT="114300" distB="114300" distL="114300" distR="114300" wp14:anchorId="34571391" wp14:editId="0B966D22">
-                  <wp:extent cx="904875" cy="304800"/>
-                  <wp:effectExtent l="0" t="0" r="0" b="0"/>
-                  <wp:docPr id="1" name="image4.png"/>
-                  <wp:cNvGraphicFramePr/>
-                  <a:graphic xmlns:a="http://schemas.openxmlformats.org/drawingml/2006/main">
-                    <a:graphicData uri="http://schemas.openxmlformats.org/drawingml/2006/picture">
-                      <pic:pic xmlns:pic="http://schemas.openxmlformats.org/drawingml/2006/picture">
-                        <pic:nvPicPr>
-                          <pic:cNvPr id="0" name="image4.png"/>
-                          <pic:cNvPicPr preferRelativeResize="0"/>
-                        </pic:nvPicPr>
-                        <pic:blipFill>
-                          <a:blip r:embed="rId18"/>
-                          <a:srcRect/>
-                          <a:stretch>
-                            <a:fillRect/>
-                          </a:stretch>
-                        </pic:blipFill>
-                        <pic:spPr>
-                          <a:xfrm>
-                            <a:off x="0" y="0"/>
-                            <a:ext cx="904875" cy="304800"/>
-                          </a:xfrm>
-                          <a:prstGeom prst="rect">
-                            <a:avLst/>
-                          </a:prstGeom>
-                          <a:ln/>
-                        </pic:spPr>
-                      </pic:pic>
-                    </a:graphicData>
-                  </a:graphic>
-                </wp:inline>
-              </w:drawing>
-            </w:r>
-          </w:p>
-          <w:p>
-            <w:pPr>
-              <w:widowControl w:val="0"/>
-              <w:pBdr>
-                <w:top w:val="nil"/>
-                <w:left w:val="nil"/>
-                <w:bottom w:val="nil"/>
-                <w:right w:val="nil"/>
-                <w:between w:val="nil"/>
-              </w:pBdr>
-            </w:pPr>
-            <w:r>
-              <w:t>Under this block you can play with blocks that will let you draw a creation similar to MakeArt. You can draw different shapes, li</w:t>
-            </w:r>
-            <w:r>
-              <w:t xml:space="preserve">ne strokes, and move about the canvas using coordinates to draw. </w:t>
-            </w:r>
-          </w:p>
-          <w:p>
-            <w:pPr>
-              <w:widowControl w:val="0"/>
-              <w:pBdr>
-                <w:top w:val="nil"/>
-                <w:left w:val="nil"/>
-                <w:bottom w:val="nil"/>
-                <w:right w:val="nil"/>
-                <w:between w:val="nil"/>
-              </w:pBdr>
-              <w:rPr>
-                <w:b/>
-              </w:rPr>
-            </w:pPr>
-          </w:p>
-          <w:p>
-            <w:pPr>
-              <w:widowControl w:val="0"/>
-              <w:pBdr>
-                <w:top w:val="nil"/>
-                <w:left w:val="nil"/>
-                <w:bottom w:val="nil"/>
-                <w:right w:val="nil"/>
-                <w:between w:val="nil"/>
-              </w:pBdr>
-              <w:rPr>
-                <w:b/>
-              </w:rPr>
-            </w:pPr>
-          </w:p>
-          <w:p>
-            <w:pPr>
-              <w:widowControl w:val="0"/>
-              <w:pBdr>
-                <w:top w:val="nil"/>
-                <w:left w:val="nil"/>
-                <w:bottom w:val="nil"/>
-                <w:right w:val="nil"/>
-                <w:between w:val="nil"/>
-              </w:pBdr>
-            </w:pPr>
-            <w:r>
-              <w:rPr>
-                <w:b/>
-              </w:rPr>
-              <w:t xml:space="preserve">Challenge 1: </w:t>
-            </w:r>
-            <w:r>
-              <w:t xml:space="preserve">Explore Kano Code! Open up Kano Code and explore the projects that are available. Finish at least 2 of the walk throughs to get use to it. </w:t>
-            </w:r>
-          </w:p>
-          <w:p>
-            <w:pPr>
-              <w:widowControl w:val="0"/>
-              <w:pBdr>
-                <w:top w:val="nil"/>
-                <w:left w:val="nil"/>
-                <w:bottom w:val="nil"/>
-                <w:right w:val="nil"/>
-                <w:between w:val="nil"/>
-              </w:pBdr>
-            </w:pPr>
-          </w:p>
-          <w:p>
-            <w:pPr>
-              <w:widowControl w:val="0"/>
-              <w:pBdr>
-                <w:top w:val="nil"/>
-                <w:left w:val="nil"/>
-                <w:bottom w:val="nil"/>
-                <w:right w:val="nil"/>
-                <w:between w:val="nil"/>
-              </w:pBdr>
-            </w:pPr>
-            <w:r>
-              <w:rPr>
-                <w:b/>
-              </w:rPr>
-              <w:t xml:space="preserve">Challenge 2:  </w:t>
-            </w:r>
-            <w:r>
-              <w:t xml:space="preserve">Are your kids ready for a challenge? Have them open up the playground and attempt the following scenarios: </w:t>
-            </w:r>
-          </w:p>
-          <w:p>
-            <w:pPr>
-              <w:widowControl w:val="0"/>
-              <w:pBdr>
-                <w:top w:val="nil"/>
-                <w:left w:val="nil"/>
-                <w:bottom w:val="nil"/>
-                <w:right w:val="nil"/>
-                <w:between w:val="nil"/>
-              </w:pBdr>
-            </w:pPr>
-          </w:p>
-          <w:p>
-            <w:pPr>
-              <w:widowControl w:val="0"/>
-              <w:pBdr>
-                <w:top w:val="nil"/>
-                <w:left w:val="nil"/>
-                <w:bottom w:val="nil"/>
-                <w:right w:val="nil"/>
-                <w:between w:val="nil"/>
-              </w:pBdr>
-            </w:pPr>
-            <w:r>
-              <w:t xml:space="preserve">Scenario 1:  Open up the project “Car Chase” and complete as the directions show. Now </w:t>
-            </w:r>
-            <w:proofErr w:type="gramStart"/>
-            <w:r>
-              <w:t>lets</w:t>
-            </w:r>
-            <w:proofErr w:type="gramEnd"/>
-            <w:r>
-              <w:t xml:space="preserve"> hack it! Can you change the stickers that show? Can you change the placement of the sticker on the canvas?</w:t>
-            </w:r>
-          </w:p>
-          <w:p>
-            <w:pPr>
-              <w:widowControl w:val="0"/>
-              <w:pBdr>
-                <w:top w:val="nil"/>
-                <w:left w:val="nil"/>
-                <w:bottom w:val="nil"/>
-                <w:right w:val="nil"/>
-                <w:between w:val="nil"/>
-              </w:pBdr>
-            </w:pPr>
-          </w:p>
-          <w:p>
-            <w:pPr>
-              <w:widowControl w:val="0"/>
-              <w:pBdr>
-                <w:top w:val="nil"/>
-                <w:left w:val="nil"/>
-                <w:bottom w:val="nil"/>
-                <w:right w:val="nil"/>
-                <w:between w:val="nil"/>
-              </w:pBdr>
-            </w:pPr>
-            <w:r>
-              <w:t>Scenario 2:  Open the project “My Swiss Cheese” and compl</w:t>
-            </w:r>
-            <w:r>
-              <w:t>ete as the directions show. Can you hack this project to make something different than cheese? Using similar blocks, change the draw, math, and color blocks to create a different “random” background.</w:t>
-            </w:r>
-          </w:p>
-          <w:p>
-            <w:pPr>
-              <w:widowControl w:val="0"/>
-              <w:pBdr>
-                <w:top w:val="nil"/>
-                <w:left w:val="nil"/>
-                <w:bottom w:val="nil"/>
-                <w:right w:val="nil"/>
-                <w:between w:val="nil"/>
-              </w:pBdr>
-              <w:rPr>
-                <w:b/>
-              </w:rPr>
-            </w:pPr>
-          </w:p>
-          <w:p>
-            <w:pPr>
-              <w:widowControl w:val="0"/>
-              <w:pBdr>
-                <w:top w:val="nil"/>
-                <w:left w:val="nil"/>
-                <w:bottom w:val="nil"/>
-                <w:right w:val="nil"/>
-                <w:between w:val="nil"/>
-              </w:pBdr>
-            </w:pPr>
-            <w:r>
-              <w:rPr>
-                <w:b/>
-              </w:rPr>
-              <w:lastRenderedPageBreak/>
+              </w:rPr>
               <w:t xml:space="preserve">Challenge 3: </w:t>
             </w:r>
             <w:r>
-              <w:t>Create Your Own! Your students have played</w:t>
-            </w:r>
-            <w:r>
-              <w:t xml:space="preserve"> with Kano Code and hacked a few of the projects to create their own unique creations. Now </w:t>
-            </w:r>
-            <w:proofErr w:type="gramStart"/>
-            <w:r>
-              <w:t>lets</w:t>
-            </w:r>
-            <w:proofErr w:type="gramEnd"/>
-            <w:r>
-              <w:t xml:space="preserve"> see what they can do with less guidance! Give the kids 2 options to choose from: </w:t>
-            </w:r>
-          </w:p>
-          <w:p>
-            <w:pPr>
-              <w:widowControl w:val="0"/>
-              <w:pBdr>
-                <w:top w:val="nil"/>
-                <w:left w:val="nil"/>
-                <w:bottom w:val="nil"/>
-                <w:right w:val="nil"/>
-                <w:between w:val="nil"/>
-              </w:pBdr>
-            </w:pPr>
-          </w:p>
-          <w:p>
-            <w:pPr>
-              <w:widowControl w:val="0"/>
-              <w:pBdr>
-                <w:top w:val="nil"/>
-                <w:left w:val="nil"/>
-                <w:bottom w:val="nil"/>
-                <w:right w:val="nil"/>
-                <w:between w:val="nil"/>
-              </w:pBdr>
-            </w:pPr>
-            <w:r>
-              <w:t>Option 1: Pick another project from Kano Code and hack it to be something COM</w:t>
-            </w:r>
-            <w:r>
-              <w:t xml:space="preserve">PLETELY different! </w:t>
+              <w:t xml:space="preserve">Create Your Own! Your students have played with Kano Code and hacked a few of the projects to create their own unique creations. Now lets see what they can do with less guidance! Give the kids 2 options to choose from: </w:t>
+            </w:r>
+          </w:p>
+          <w:p>
+            <w:pPr>
+              <w:widowControl w:val="0"/>
+              <w:pBdr>
+                <w:top w:val="nil"/>
+                <w:left w:val="nil"/>
+                <w:bottom w:val="nil"/>
+                <w:right w:val="nil"/>
+                <w:between w:val="nil"/>
+              </w:pBdr>
+            </w:pPr>
+          </w:p>
+          <w:p>
+            <w:pPr>
+              <w:widowControl w:val="0"/>
+              <w:pBdr>
+                <w:top w:val="nil"/>
+                <w:left w:val="nil"/>
+                <w:bottom w:val="nil"/>
+                <w:right w:val="nil"/>
+                <w:between w:val="nil"/>
+              </w:pBdr>
+            </w:pPr>
+            <w:r>
+              <w:t xml:space="preserve">Option 1: Pick another project from Kano Code and hack it to be something COMPLETELY different! </w:t>
             </w:r>
           </w:p>
           <w:p>
@@ -2509,7 +1258,6 @@
         <w:tc>
           <w:tcPr>
             <w:tcW w:w="9020" w:type="dxa"/>
-            <w:gridSpan w:val="2"/>
             <w:tcBorders>
               <w:left w:val="single" w:sz="8" w:space="0" w:color="000000"/>
               <w:bottom w:val="single" w:sz="8" w:space="0" w:color="000000"/>
@@ -2602,18 +1350,7 @@
               </w:pBdr>
             </w:pPr>
             <w:r>
-              <w:t>Ask students to find one partner and turn and talk to answer the following questions.  What did</w:t>
-            </w:r>
-            <w:r>
-              <w:t xml:space="preserve"> everyone like about the creations? What was difficult? What is a new skill you learned that will help next time you use Kano </w:t>
-            </w:r>
-            <w:proofErr w:type="gramStart"/>
-            <w:r>
-              <w:t>Code .</w:t>
-            </w:r>
-            <w:proofErr w:type="gramEnd"/>
-            <w:r>
-              <w:t xml:space="preserve">  </w:t>
+              <w:t xml:space="preserve">Ask students to find one partner and turn and talk to answer the following questions.  What did everyone like about the creations? What was difficult? What is a new skill you learned that will help next time you use Kano Code .  </w:t>
             </w:r>
           </w:p>
           <w:p>
@@ -2658,18 +1395,7 @@
               </w:pBdr>
             </w:pPr>
             <w:r>
-              <w:t xml:space="preserve">On a post it </w:t>
-            </w:r>
-            <w:proofErr w:type="gramStart"/>
-            <w:r>
-              <w:t>note</w:t>
-            </w:r>
-            <w:proofErr w:type="gramEnd"/>
-            <w:r>
-              <w:t xml:space="preserve"> that the educator passes out, have the students write one idea they have for next time to us</w:t>
-            </w:r>
-            <w:r>
-              <w:t xml:space="preserve">e Kano Code </w:t>
+              <w:t xml:space="preserve">On a post it note that the educator passes out, have the students write one idea they have for next time to use Kano Code </w:t>
             </w:r>
           </w:p>
         </w:tc>
@@ -2681,7 +1407,6 @@
         <w:tc>
           <w:tcPr>
             <w:tcW w:w="9020" w:type="dxa"/>
-            <w:gridSpan w:val="2"/>
             <w:tcBorders>
               <w:left w:val="single" w:sz="8" w:space="0" w:color="000000"/>
               <w:bottom w:val="single" w:sz="8" w:space="0" w:color="000000"/>

</xml_diff>